<commit_message>
Update Final Report - Adding Images
</commit_message>
<xml_diff>
--- a/docs/Final Report.docx
+++ b/docs/Final Report.docx
@@ -10,7 +10,6 @@
           <w:rFonts w:ascii="Tahoma" w:eastAsia="Times New Roman" w:hAnsi="Tahoma" w:cs="Tahoma" w:hint="cs"/>
           <w:sz w:val="48"/>
           <w:szCs w:val="48"/>
-          <w:rtl/>
         </w:rPr>
       </w:pPr>
     </w:p>
@@ -168,11 +167,44 @@
         <w:spacing w:after="0" w:line="240" w:lineRule="auto"/>
         <w:jc w:val="center"/>
         <w:rPr>
+          <w:rFonts w:ascii="Tahoma" w:eastAsia="Times New Roman" w:hAnsi="Tahoma" w:cs="Tahoma"/>
+          <w:sz w:val="48"/>
+          <w:szCs w:val="48"/>
+          <w:rtl/>
+        </w:rPr>
+      </w:pPr>
+      <w:r>
+        <w:rPr>
           <w:rFonts w:ascii="Tahoma" w:eastAsia="Times New Roman" w:hAnsi="Tahoma" w:cs="Tahoma" w:hint="cs"/>
           <w:sz w:val="48"/>
           <w:szCs w:val="48"/>
           <w:rtl/>
         </w:rPr>
+        <w:t>דו"ח סיכום פרוייקט א'</w:t>
+      </w:r>
+    </w:p>
+    <w:p>
+      <w:pPr>
+        <w:spacing w:after="0" w:line="240" w:lineRule="auto"/>
+        <w:jc w:val="center"/>
+        <w:rPr>
+          <w:rFonts w:ascii="Tahoma" w:eastAsia="Times New Roman" w:hAnsi="Tahoma" w:cs="Tahoma"/>
+          <w:sz w:val="48"/>
+          <w:szCs w:val="48"/>
+          <w:rtl/>
+        </w:rPr>
+      </w:pPr>
+    </w:p>
+    <w:p>
+      <w:pPr>
+        <w:spacing w:after="0" w:line="240" w:lineRule="auto"/>
+        <w:jc w:val="center"/>
+        <w:rPr>
+          <w:rFonts w:ascii="Tahoma" w:eastAsia="Times New Roman" w:hAnsi="Tahoma" w:cs="Tahoma"/>
+          <w:sz w:val="48"/>
+          <w:szCs w:val="48"/>
+          <w:rtl/>
+        </w:rPr>
       </w:pPr>
       <w:r>
         <w:rPr>
@@ -181,43 +213,8 @@
           <w:szCs w:val="48"/>
           <w:rtl/>
         </w:rPr>
-        <w:t>דו"ח סיכום פרוייקט א'</w:t>
-      </w:r>
-    </w:p>
-    <w:p>
-      <w:pPr>
-        <w:spacing w:after="0" w:line="240" w:lineRule="auto"/>
-        <w:jc w:val="center"/>
-        <w:rPr>
-          <w:rFonts w:ascii="Tahoma" w:eastAsia="Times New Roman" w:hAnsi="Tahoma" w:cs="Tahoma"/>
-          <w:sz w:val="48"/>
-          <w:szCs w:val="48"/>
-          <w:rtl/>
-        </w:rPr>
-      </w:pPr>
-    </w:p>
-    <w:p>
-      <w:pPr>
-        <w:spacing w:after="0" w:line="240" w:lineRule="auto"/>
-        <w:jc w:val="center"/>
-        <w:rPr>
-          <w:rFonts w:ascii="Tahoma" w:eastAsia="Times New Roman" w:hAnsi="Tahoma" w:cs="Tahoma"/>
-          <w:sz w:val="48"/>
-          <w:szCs w:val="48"/>
-          <w:rtl/>
-        </w:rPr>
-      </w:pPr>
-      <w:r>
-        <w:rPr>
-          <w:rFonts w:ascii="Tahoma" w:eastAsia="Times New Roman" w:hAnsi="Tahoma" w:cs="Tahoma" w:hint="cs"/>
-          <w:sz w:val="48"/>
-          <w:szCs w:val="48"/>
-          <w:rtl/>
-        </w:rPr>
         <w:t>בנושא:</w:t>
       </w:r>
-      <w:bookmarkStart w:id="0" w:name="_GoBack"/>
-      <w:bookmarkEnd w:id="0"/>
     </w:p>
     <w:p>
       <w:pPr>
@@ -477,7 +474,7 @@
       <w:pPr>
         <w:spacing w:after="0" w:line="240" w:lineRule="auto"/>
         <w:rPr>
-          <w:rFonts w:ascii="Tahoma" w:eastAsia="Times New Roman" w:hAnsi="Tahoma" w:cs="Tahoma" w:hint="cs"/>
+          <w:rFonts w:ascii="Tahoma" w:eastAsia="Times New Roman" w:hAnsi="Tahoma" w:cs="Tahoma"/>
           <w:b/>
           <w:bCs/>
           <w:sz w:val="28"/>
@@ -1140,7 +1137,7 @@
             <w:webHidden/>
             <w:rtl/>
           </w:rPr>
-          <w:t>16</w:t>
+          <w:t>19</w:t>
         </w:r>
         <w:r>
           <w:rPr>
@@ -1250,7 +1247,7 @@
             <w:webHidden/>
             <w:rtl/>
           </w:rPr>
-          <w:t>18</w:t>
+          <w:t>21</w:t>
         </w:r>
         <w:r>
           <w:rPr>
@@ -1357,7 +1354,7 @@
             <w:webHidden/>
             <w:rtl/>
           </w:rPr>
-          <w:t>18</w:t>
+          <w:t>21</w:t>
         </w:r>
         <w:r>
           <w:rPr>
@@ -1465,7 +1462,7 @@
             <w:webHidden/>
             <w:rtl/>
           </w:rPr>
-          <w:t>19</w:t>
+          <w:t>22</w:t>
         </w:r>
         <w:r>
           <w:rPr>
@@ -1572,7 +1569,7 @@
             <w:webHidden/>
             <w:rtl/>
           </w:rPr>
-          <w:t>19</w:t>
+          <w:t>22</w:t>
         </w:r>
         <w:r>
           <w:rPr>
@@ -1679,7 +1676,7 @@
             <w:webHidden/>
             <w:rtl/>
           </w:rPr>
-          <w:t>20</w:t>
+          <w:t>23</w:t>
         </w:r>
         <w:r>
           <w:rPr>
@@ -1786,7 +1783,7 @@
             <w:webHidden/>
             <w:rtl/>
           </w:rPr>
-          <w:t>21</w:t>
+          <w:t>24</w:t>
         </w:r>
         <w:r>
           <w:rPr>
@@ -1893,7 +1890,7 @@
             <w:webHidden/>
             <w:rtl/>
           </w:rPr>
-          <w:t>22</w:t>
+          <w:t>25</w:t>
         </w:r>
         <w:r>
           <w:rPr>
@@ -2000,7 +1997,7 @@
             <w:webHidden/>
             <w:rtl/>
           </w:rPr>
-          <w:t>23</w:t>
+          <w:t>26</w:t>
         </w:r>
         <w:r>
           <w:rPr>
@@ -2107,7 +2104,7 @@
             <w:webHidden/>
             <w:rtl/>
           </w:rPr>
-          <w:t>24</w:t>
+          <w:t>27</w:t>
         </w:r>
         <w:r>
           <w:rPr>
@@ -2214,7 +2211,7 @@
             <w:webHidden/>
             <w:rtl/>
           </w:rPr>
-          <w:t>25</w:t>
+          <w:t>28</w:t>
         </w:r>
         <w:r>
           <w:rPr>
@@ -2321,7 +2318,7 @@
             <w:webHidden/>
             <w:rtl/>
           </w:rPr>
-          <w:t>27</w:t>
+          <w:t>30</w:t>
         </w:r>
         <w:r>
           <w:rPr>
@@ -2428,7 +2425,7 @@
             <w:webHidden/>
             <w:rtl/>
           </w:rPr>
-          <w:t>28</w:t>
+          <w:t>31</w:t>
         </w:r>
         <w:r>
           <w:rPr>
@@ -2535,7 +2532,7 @@
             <w:webHidden/>
             <w:rtl/>
           </w:rPr>
-          <w:t>29</w:t>
+          <w:t>32</w:t>
         </w:r>
         <w:r>
           <w:rPr>
@@ -2642,7 +2639,7 @@
             <w:webHidden/>
             <w:rtl/>
           </w:rPr>
-          <w:t>30</w:t>
+          <w:t>33</w:t>
         </w:r>
         <w:r>
           <w:rPr>
@@ -2749,7 +2746,7 @@
             <w:webHidden/>
             <w:rtl/>
           </w:rPr>
-          <w:t>32</w:t>
+          <w:t>35</w:t>
         </w:r>
         <w:r>
           <w:rPr>
@@ -2856,7 +2853,7 @@
             <w:webHidden/>
             <w:rtl/>
           </w:rPr>
-          <w:t>33</w:t>
+          <w:t>36</w:t>
         </w:r>
         <w:r>
           <w:rPr>
@@ -2963,7 +2960,7 @@
             <w:webHidden/>
             <w:rtl/>
           </w:rPr>
-          <w:t>34</w:t>
+          <w:t>37</w:t>
         </w:r>
         <w:r>
           <w:rPr>
@@ -3070,7 +3067,7 @@
             <w:webHidden/>
             <w:rtl/>
           </w:rPr>
-          <w:t>35</w:t>
+          <w:t>38</w:t>
         </w:r>
         <w:r>
           <w:rPr>
@@ -3177,7 +3174,7 @@
             <w:webHidden/>
             <w:rtl/>
           </w:rPr>
-          <w:t>37</w:t>
+          <w:t>40</w:t>
         </w:r>
         <w:r>
           <w:rPr>
@@ -3287,7 +3284,7 @@
             <w:webHidden/>
             <w:rtl/>
           </w:rPr>
-          <w:t>39</w:t>
+          <w:t>42</w:t>
         </w:r>
         <w:r>
           <w:rPr>
@@ -3397,7 +3394,7 @@
             <w:webHidden/>
             <w:rtl/>
           </w:rPr>
-          <w:t>43</w:t>
+          <w:t>46</w:t>
         </w:r>
         <w:r>
           <w:rPr>
@@ -3505,7 +3502,7 @@
             <w:webHidden/>
             <w:rtl/>
           </w:rPr>
-          <w:t>43</w:t>
+          <w:t>46</w:t>
         </w:r>
         <w:r>
           <w:rPr>
@@ -3613,7 +3610,7 @@
             <w:webHidden/>
             <w:rtl/>
           </w:rPr>
-          <w:t>44</w:t>
+          <w:t>47</w:t>
         </w:r>
         <w:r>
           <w:rPr>
@@ -3721,7 +3718,7 @@
             <w:webHidden/>
             <w:rtl/>
           </w:rPr>
-          <w:t>45</w:t>
+          <w:t>48</w:t>
         </w:r>
         <w:r>
           <w:rPr>
@@ -3830,7 +3827,7 @@
             <w:webHidden/>
             <w:rtl/>
           </w:rPr>
-          <w:t>46</w:t>
+          <w:t>49</w:t>
         </w:r>
         <w:r>
           <w:rPr>
@@ -3940,7 +3937,7 @@
             <w:webHidden/>
             <w:rtl/>
           </w:rPr>
-          <w:t>47</w:t>
+          <w:t>50</w:t>
         </w:r>
         <w:r>
           <w:rPr>
@@ -4048,7 +4045,7 @@
             <w:webHidden/>
             <w:rtl/>
           </w:rPr>
-          <w:t>47</w:t>
+          <w:t>50</w:t>
         </w:r>
         <w:r>
           <w:rPr>
@@ -4156,7 +4153,7 @@
             <w:webHidden/>
             <w:rtl/>
           </w:rPr>
-          <w:t>47</w:t>
+          <w:t>50</w:t>
         </w:r>
         <w:r>
           <w:rPr>
@@ -4266,7 +4263,7 @@
             <w:webHidden/>
             <w:rtl/>
           </w:rPr>
-          <w:t>48</w:t>
+          <w:t>51</w:t>
         </w:r>
         <w:r>
           <w:rPr>
@@ -4293,7 +4290,7 @@
         <w:lastRenderedPageBreak/>
         <w:fldChar w:fldCharType="end"/>
       </w:r>
-      <w:bookmarkStart w:id="1" w:name="_Toc193395872"/>
+      <w:bookmarkStart w:id="0" w:name="_Toc193395872"/>
       <w:r>
         <w:rPr>
           <w:rFonts w:hint="cs"/>
@@ -4301,7 +4298,7 @@
         </w:rPr>
         <w:t>מבוא</w:t>
       </w:r>
-      <w:bookmarkEnd w:id="1"/>
+      <w:bookmarkEnd w:id="0"/>
     </w:p>
     <w:p>
       <w:pPr>
@@ -4681,7 +4678,7 @@
           <w:rtl/>
         </w:rPr>
       </w:pPr>
-      <w:bookmarkStart w:id="2" w:name="_Toc193395873"/>
+      <w:bookmarkStart w:id="1" w:name="_Toc193395873"/>
       <w:r>
         <w:rPr>
           <w:rtl/>
@@ -4689,7 +4686,7 @@
         <w:lastRenderedPageBreak/>
         <w:t>תיאור האלגוריתם</w:t>
       </w:r>
-      <w:bookmarkEnd w:id="2"/>
+      <w:bookmarkEnd w:id="1"/>
     </w:p>
     <w:p>
       <w:pPr>
@@ -4879,11 +4876,11 @@
           <w:rtl/>
         </w:rPr>
       </w:pPr>
-      <w:bookmarkStart w:id="3" w:name="_Toc193395874"/>
+      <w:bookmarkStart w:id="2" w:name="_Toc193395874"/>
       <w:r>
         <w:t>RAID 5</w:t>
       </w:r>
-      <w:bookmarkEnd w:id="3"/>
+      <w:bookmarkEnd w:id="2"/>
     </w:p>
     <w:p>
       <w:pPr>
@@ -5042,7 +5039,7 @@
           <w:rtl/>
         </w:rPr>
         <w:drawing>
-          <wp:inline distT="0" distB="0" distL="0" distR="0" wp14:anchorId="732C695F" wp14:editId="1057FC4C">
+          <wp:inline distT="0" distB="0" distL="0" distR="0" wp14:anchorId="37788376" wp14:editId="255829E6">
             <wp:extent cx="2650426" cy="1630908"/>
             <wp:effectExtent l="0" t="0" r="0" b="7620"/>
             <wp:docPr id="2" name="תמונה 2"/>
@@ -7081,7 +7078,7 @@
                 <w:lang w:bidi="ar-SA"/>
               </w:rPr>
             </w:pPr>
-            <w:bookmarkStart w:id="4" w:name="_Hlk186202290"/>
+            <w:bookmarkStart w:id="3" w:name="_Hlk186202290"/>
             <w:r>
               <w:rPr>
                 <w:rFonts w:ascii="Tahoma" w:eastAsia="MS Mincho" w:hAnsi="Tahoma" w:cs="Tahoma"/>
@@ -7196,7 +7193,7 @@
           </w:p>
         </w:tc>
       </w:tr>
-      <w:bookmarkEnd w:id="4"/>
+      <w:bookmarkEnd w:id="3"/>
       <w:tr>
         <w:trPr>
           <w:trHeight w:val="317"/>
@@ -12201,7 +12198,7 @@
       <w:pPr>
         <w:spacing w:after="0" w:line="240" w:lineRule="auto"/>
         <w:rPr>
-          <w:rFonts w:ascii="Tahoma" w:eastAsia="Times New Roman" w:hAnsi="Tahoma" w:cs="Tahoma"/>
+          <w:rFonts w:ascii="Tahoma" w:eastAsia="Times New Roman" w:hAnsi="Tahoma" w:cs="Tahoma" w:hint="cs"/>
           <w:rtl/>
         </w:rPr>
       </w:pPr>
@@ -12366,15 +12363,23 @@
           <w:rtl/>
         </w:rPr>
       </w:pPr>
-      <w:bookmarkStart w:id="5" w:name="_Toc193395875"/>
+      <w:bookmarkStart w:id="4" w:name="_Toc193395875"/>
       <w:r>
         <w:rPr>
           <w:rtl/>
         </w:rPr>
         <w:lastRenderedPageBreak/>
-        <w:t>קוד המינג</w:t>
-      </w:r>
-      <w:bookmarkEnd w:id="5"/>
+        <w:t xml:space="preserve">קוד </w:t>
+      </w:r>
+      <w:proofErr w:type="spellStart"/>
+      <w:r>
+        <w:rPr>
+          <w:rtl/>
+        </w:rPr>
+        <w:t>המינג</w:t>
+      </w:r>
+      <w:bookmarkEnd w:id="4"/>
+      <w:proofErr w:type="spellEnd"/>
     </w:p>
     <w:p>
       <w:pPr>
@@ -29884,6 +29889,7 @@
         <w:spacing w:after="0" w:line="240" w:lineRule="auto"/>
         <w:rPr>
           <w:rFonts w:ascii="Tahoma" w:eastAsia="Times New Roman" w:hAnsi="Tahoma" w:cs="Tahoma"/>
+          <w:rtl/>
         </w:rPr>
       </w:pPr>
       <w:r>
@@ -29926,11 +29932,405 @@
         <w:bidi w:val="0"/>
         <w:rPr>
           <w:rFonts w:ascii="Tahoma" w:eastAsia="Times New Roman" w:hAnsi="Tahoma" w:cs="Tahoma"/>
-        </w:rPr>
-      </w:pPr>
-      <w:r>
-        <w:rPr>
-          <w:rFonts w:ascii="Tahoma" w:eastAsia="Times New Roman" w:hAnsi="Tahoma" w:cs="Tahoma"/>
+          <w:rtl/>
+        </w:rPr>
+      </w:pPr>
+      <w:r>
+        <w:rPr>
+          <w:rFonts w:ascii="Tahoma" w:eastAsia="Times New Roman" w:hAnsi="Tahoma" w:cs="Tahoma"/>
+          <w:rtl/>
+        </w:rPr>
+        <w:br w:type="page"/>
+      </w:r>
+    </w:p>
+    <w:p>
+      <w:pPr>
+        <w:spacing w:after="0" w:line="360" w:lineRule="auto"/>
+        <w:rPr>
+          <w:rFonts w:ascii="Tahoma" w:eastAsia="Times New Roman" w:hAnsi="Tahoma" w:cs="Tahoma" w:hint="cs"/>
+          <w:b/>
+          <w:bCs/>
+          <w:sz w:val="24"/>
+          <w:szCs w:val="24"/>
+          <w:rtl/>
+        </w:rPr>
+      </w:pPr>
+      <w:r>
+        <w:rPr>
+          <w:rFonts w:ascii="Tahoma" w:eastAsia="Times New Roman" w:hAnsi="Tahoma" w:cs="Tahoma" w:hint="cs"/>
+          <w:b/>
+          <w:bCs/>
+          <w:sz w:val="24"/>
+          <w:szCs w:val="24"/>
+          <w:rtl/>
+        </w:rPr>
+        <w:lastRenderedPageBreak/>
+        <w:t>תרשים זרימה</w:t>
+      </w:r>
+      <w:bookmarkStart w:id="5" w:name="_GoBack"/>
+      <w:bookmarkEnd w:id="5"/>
+      <w:r>
+        <w:rPr>
+          <w:rFonts w:ascii="Tahoma" w:eastAsia="Times New Roman" w:hAnsi="Tahoma" w:cs="Tahoma" w:hint="cs"/>
+          <w:b/>
+          <w:bCs/>
+          <w:sz w:val="24"/>
+          <w:szCs w:val="24"/>
+          <w:rtl/>
+        </w:rPr>
+        <w:t xml:space="preserve"> </w:t>
+      </w:r>
+      <w:r>
+        <w:rPr>
+          <w:rFonts w:ascii="Tahoma" w:eastAsia="Times New Roman" w:hAnsi="Tahoma" w:cs="Tahoma"/>
+          <w:b/>
+          <w:bCs/>
+          <w:sz w:val="24"/>
+          <w:szCs w:val="24"/>
+        </w:rPr>
+        <w:t>Write</w:t>
+      </w:r>
+      <w:r>
+        <w:rPr>
+          <w:rFonts w:ascii="Tahoma" w:eastAsia="Times New Roman" w:hAnsi="Tahoma" w:cs="Tahoma"/>
+          <w:b/>
+          <w:bCs/>
+          <w:sz w:val="24"/>
+          <w:szCs w:val="24"/>
+        </w:rPr>
+        <w:t xml:space="preserve"> </w:t>
+      </w:r>
+      <w:r>
+        <w:rPr>
+          <w:rFonts w:ascii="Tahoma" w:eastAsia="Times New Roman" w:hAnsi="Tahoma" w:cs="Tahoma"/>
+          <w:b/>
+          <w:bCs/>
+          <w:sz w:val="24"/>
+          <w:szCs w:val="24"/>
+        </w:rPr>
+        <w:t>Request</w:t>
+      </w:r>
+      <w:r>
+        <w:rPr>
+          <w:rFonts w:ascii="Tahoma" w:eastAsia="Times New Roman" w:hAnsi="Tahoma" w:cs="Tahoma" w:hint="cs"/>
+          <w:b/>
+          <w:bCs/>
+          <w:sz w:val="24"/>
+          <w:szCs w:val="24"/>
+          <w:rtl/>
+        </w:rPr>
+        <w:t>:</w:t>
+      </w:r>
+    </w:p>
+    <w:p>
+      <w:pPr>
+        <w:bidi w:val="0"/>
+        <w:rPr>
+          <w:rFonts w:ascii="Tahoma" w:eastAsia="Times New Roman" w:hAnsi="Tahoma" w:cs="Tahoma"/>
+        </w:rPr>
+      </w:pPr>
+      <w:r>
+        <w:rPr>
+          <w:rFonts w:ascii="Tahoma" w:eastAsia="Times New Roman" w:hAnsi="Tahoma" w:cs="Tahoma"/>
+          <w:noProof/>
+        </w:rPr>
+        <w:drawing>
+          <wp:inline distT="0" distB="0" distL="0" distR="0" wp14:anchorId="20CCA998" wp14:editId="1776721D">
+            <wp:extent cx="5493116" cy="8353425"/>
+            <wp:effectExtent l="0" t="0" r="0" b="0"/>
+            <wp:docPr id="24" name="תמונה 24"/>
+            <wp:cNvGraphicFramePr>
+              <a:graphicFrameLocks xmlns:a="http://schemas.openxmlformats.org/drawingml/2006/main" noChangeAspect="1"/>
+            </wp:cNvGraphicFramePr>
+            <a:graphic xmlns:a="http://schemas.openxmlformats.org/drawingml/2006/main">
+              <a:graphicData uri="http://schemas.openxmlformats.org/drawingml/2006/picture">
+                <pic:pic xmlns:pic="http://schemas.openxmlformats.org/drawingml/2006/picture">
+                  <pic:nvPicPr>
+                    <pic:cNvPr id="24" name="Write Request.png"/>
+                    <pic:cNvPicPr/>
+                  </pic:nvPicPr>
+                  <pic:blipFill>
+                    <a:blip r:embed="rId9" cstate="print">
+                      <a:extLst>
+                        <a:ext uri="{28A0092B-C50C-407E-A947-70E740481C1C}">
+                          <a14:useLocalDpi xmlns:a14="http://schemas.microsoft.com/office/drawing/2010/main" val="0"/>
+                        </a:ext>
+                      </a:extLst>
+                    </a:blip>
+                    <a:stretch>
+                      <a:fillRect/>
+                    </a:stretch>
+                  </pic:blipFill>
+                  <pic:spPr>
+                    <a:xfrm>
+                      <a:off x="0" y="0"/>
+                      <a:ext cx="5496704" cy="8358882"/>
+                    </a:xfrm>
+                    <a:prstGeom prst="rect">
+                      <a:avLst/>
+                    </a:prstGeom>
+                  </pic:spPr>
+                </pic:pic>
+              </a:graphicData>
+            </a:graphic>
+          </wp:inline>
+        </w:drawing>
+      </w:r>
+    </w:p>
+    <w:p>
+      <w:pPr>
+        <w:spacing w:after="0" w:line="360" w:lineRule="auto"/>
+        <w:rPr>
+          <w:rFonts w:ascii="Tahoma" w:eastAsia="Times New Roman" w:hAnsi="Tahoma" w:cs="Tahoma" w:hint="cs"/>
+          <w:b/>
+          <w:bCs/>
+          <w:sz w:val="24"/>
+          <w:szCs w:val="24"/>
+          <w:rtl/>
+        </w:rPr>
+      </w:pPr>
+      <w:r>
+        <w:rPr>
+          <w:rFonts w:ascii="Tahoma" w:eastAsia="Times New Roman" w:hAnsi="Tahoma" w:cs="Tahoma" w:hint="cs"/>
+          <w:b/>
+          <w:bCs/>
+          <w:sz w:val="24"/>
+          <w:szCs w:val="24"/>
+          <w:rtl/>
+        </w:rPr>
+        <w:lastRenderedPageBreak/>
+        <w:t xml:space="preserve">תרשים זרימה </w:t>
+      </w:r>
+      <w:r>
+        <w:rPr>
+          <w:rFonts w:ascii="Tahoma" w:eastAsia="Times New Roman" w:hAnsi="Tahoma" w:cs="Tahoma"/>
+          <w:b/>
+          <w:bCs/>
+          <w:sz w:val="24"/>
+          <w:szCs w:val="24"/>
+        </w:rPr>
+        <w:t>Read</w:t>
+      </w:r>
+      <w:r>
+        <w:rPr>
+          <w:rFonts w:ascii="Tahoma" w:eastAsia="Times New Roman" w:hAnsi="Tahoma" w:cs="Tahoma"/>
+          <w:b/>
+          <w:bCs/>
+          <w:sz w:val="24"/>
+          <w:szCs w:val="24"/>
+        </w:rPr>
+        <w:t xml:space="preserve"> </w:t>
+      </w:r>
+      <w:r>
+        <w:rPr>
+          <w:rFonts w:ascii="Tahoma" w:eastAsia="Times New Roman" w:hAnsi="Tahoma" w:cs="Tahoma"/>
+          <w:b/>
+          <w:bCs/>
+          <w:sz w:val="24"/>
+          <w:szCs w:val="24"/>
+        </w:rPr>
+        <w:t>Request</w:t>
+      </w:r>
+      <w:r>
+        <w:rPr>
+          <w:rFonts w:ascii="Tahoma" w:eastAsia="Times New Roman" w:hAnsi="Tahoma" w:cs="Tahoma" w:hint="cs"/>
+          <w:b/>
+          <w:bCs/>
+          <w:sz w:val="24"/>
+          <w:szCs w:val="24"/>
+          <w:rtl/>
+        </w:rPr>
+        <w:t>:</w:t>
+      </w:r>
+    </w:p>
+    <w:p>
+      <w:pPr>
+        <w:jc w:val="center"/>
+        <w:rPr>
+          <w:rFonts w:ascii="Tahoma" w:eastAsia="Times New Roman" w:hAnsi="Tahoma" w:cs="Tahoma"/>
+          <w:b/>
+          <w:bCs/>
+          <w:sz w:val="24"/>
+          <w:szCs w:val="24"/>
+          <w:rtl/>
+        </w:rPr>
+      </w:pPr>
+      <w:r>
+        <w:rPr>
+          <w:rFonts w:ascii="Tahoma" w:eastAsia="Times New Roman" w:hAnsi="Tahoma" w:cs="Tahoma"/>
+          <w:b/>
+          <w:bCs/>
+          <w:noProof/>
+          <w:sz w:val="24"/>
+          <w:szCs w:val="24"/>
+          <w:rtl/>
+          <w:lang w:val="he-IL"/>
+        </w:rPr>
+        <w:drawing>
+          <wp:inline distT="0" distB="0" distL="0" distR="0" wp14:anchorId="7EEF2DB3" wp14:editId="6B780F1E">
+            <wp:extent cx="4892040" cy="8525794"/>
+            <wp:effectExtent l="0" t="0" r="3810" b="8890"/>
+            <wp:docPr id="26" name="תמונה 26"/>
+            <wp:cNvGraphicFramePr>
+              <a:graphicFrameLocks xmlns:a="http://schemas.openxmlformats.org/drawingml/2006/main" noChangeAspect="1"/>
+            </wp:cNvGraphicFramePr>
+            <a:graphic xmlns:a="http://schemas.openxmlformats.org/drawingml/2006/main">
+              <a:graphicData uri="http://schemas.openxmlformats.org/drawingml/2006/picture">
+                <pic:pic xmlns:pic="http://schemas.openxmlformats.org/drawingml/2006/picture">
+                  <pic:nvPicPr>
+                    <pic:cNvPr id="26" name="Read Request.png"/>
+                    <pic:cNvPicPr/>
+                  </pic:nvPicPr>
+                  <pic:blipFill>
+                    <a:blip r:embed="rId10" cstate="print">
+                      <a:extLst>
+                        <a:ext uri="{28A0092B-C50C-407E-A947-70E740481C1C}">
+                          <a14:useLocalDpi xmlns:a14="http://schemas.microsoft.com/office/drawing/2010/main" val="0"/>
+                        </a:ext>
+                      </a:extLst>
+                    </a:blip>
+                    <a:stretch>
+                      <a:fillRect/>
+                    </a:stretch>
+                  </pic:blipFill>
+                  <pic:spPr>
+                    <a:xfrm>
+                      <a:off x="0" y="0"/>
+                      <a:ext cx="4897241" cy="8534858"/>
+                    </a:xfrm>
+                    <a:prstGeom prst="rect">
+                      <a:avLst/>
+                    </a:prstGeom>
+                  </pic:spPr>
+                </pic:pic>
+              </a:graphicData>
+            </a:graphic>
+          </wp:inline>
+        </w:drawing>
+      </w:r>
+      <w:r>
+        <w:rPr>
+          <w:rFonts w:ascii="Tahoma" w:eastAsia="Times New Roman" w:hAnsi="Tahoma" w:cs="Tahoma"/>
+          <w:b/>
+          <w:bCs/>
+          <w:sz w:val="24"/>
+          <w:szCs w:val="24"/>
+          <w:rtl/>
+        </w:rPr>
+        <w:br w:type="page"/>
+      </w:r>
+    </w:p>
+    <w:p>
+      <w:pPr>
+        <w:spacing w:after="0" w:line="360" w:lineRule="auto"/>
+        <w:rPr>
+          <w:rFonts w:ascii="Tahoma" w:eastAsia="Times New Roman" w:hAnsi="Tahoma" w:cs="Tahoma" w:hint="cs"/>
+          <w:b/>
+          <w:bCs/>
+          <w:sz w:val="24"/>
+          <w:szCs w:val="24"/>
+          <w:rtl/>
+        </w:rPr>
+      </w:pPr>
+      <w:r>
+        <w:rPr>
+          <w:rFonts w:ascii="Tahoma" w:eastAsia="Times New Roman" w:hAnsi="Tahoma" w:cs="Tahoma" w:hint="cs"/>
+          <w:b/>
+          <w:bCs/>
+          <w:sz w:val="24"/>
+          <w:szCs w:val="24"/>
+          <w:rtl/>
+        </w:rPr>
+        <w:lastRenderedPageBreak/>
+        <w:t xml:space="preserve">תרשים זרימה </w:t>
+      </w:r>
+      <w:r>
+        <w:rPr>
+          <w:rFonts w:ascii="Tahoma" w:eastAsia="Times New Roman" w:hAnsi="Tahoma" w:cs="Tahoma"/>
+          <w:b/>
+          <w:bCs/>
+          <w:sz w:val="24"/>
+          <w:szCs w:val="24"/>
+        </w:rPr>
+        <w:t>RAID Recovery</w:t>
+      </w:r>
+      <w:r>
+        <w:rPr>
+          <w:rFonts w:ascii="Tahoma" w:eastAsia="Times New Roman" w:hAnsi="Tahoma" w:cs="Tahoma" w:hint="cs"/>
+          <w:b/>
+          <w:bCs/>
+          <w:sz w:val="24"/>
+          <w:szCs w:val="24"/>
+          <w:rtl/>
+        </w:rPr>
+        <w:t>:</w:t>
+      </w:r>
+    </w:p>
+    <w:p>
+      <w:pPr>
+        <w:bidi w:val="0"/>
+        <w:rPr>
+          <w:rFonts w:ascii="Tahoma" w:hAnsi="Tahoma" w:cs="Tahoma"/>
+          <w:b/>
+          <w:bCs/>
+          <w:sz w:val="32"/>
+          <w:szCs w:val="32"/>
+        </w:rPr>
+      </w:pPr>
+      <w:r>
+        <w:rPr>
+          <w:rFonts w:ascii="Tahoma" w:hAnsi="Tahoma" w:cs="Tahoma"/>
+          <w:b/>
+          <w:bCs/>
+          <w:noProof/>
+          <w:sz w:val="32"/>
+          <w:szCs w:val="32"/>
+        </w:rPr>
+        <w:drawing>
+          <wp:inline distT="0" distB="0" distL="0" distR="0" wp14:anchorId="4310AA56" wp14:editId="71638F0A">
+            <wp:extent cx="4267200" cy="6589348"/>
+            <wp:effectExtent l="0" t="0" r="0" b="2540"/>
+            <wp:docPr id="21" name="תמונה 21"/>
+            <wp:cNvGraphicFramePr>
+              <a:graphicFrameLocks xmlns:a="http://schemas.openxmlformats.org/drawingml/2006/main" noChangeAspect="1"/>
+            </wp:cNvGraphicFramePr>
+            <a:graphic xmlns:a="http://schemas.openxmlformats.org/drawingml/2006/main">
+              <a:graphicData uri="http://schemas.openxmlformats.org/drawingml/2006/picture">
+                <pic:pic xmlns:pic="http://schemas.openxmlformats.org/drawingml/2006/picture">
+                  <pic:nvPicPr>
+                    <pic:cNvPr id="21" name="Raid Recovery.png"/>
+                    <pic:cNvPicPr/>
+                  </pic:nvPicPr>
+                  <pic:blipFill>
+                    <a:blip r:embed="rId11" cstate="print">
+                      <a:extLst>
+                        <a:ext uri="{28A0092B-C50C-407E-A947-70E740481C1C}">
+                          <a14:useLocalDpi xmlns:a14="http://schemas.microsoft.com/office/drawing/2010/main" val="0"/>
+                        </a:ext>
+                      </a:extLst>
+                    </a:blip>
+                    <a:stretch>
+                      <a:fillRect/>
+                    </a:stretch>
+                  </pic:blipFill>
+                  <pic:spPr>
+                    <a:xfrm>
+                      <a:off x="0" y="0"/>
+                      <a:ext cx="4275480" cy="6602134"/>
+                    </a:xfrm>
+                    <a:prstGeom prst="rect">
+                      <a:avLst/>
+                    </a:prstGeom>
+                  </pic:spPr>
+                </pic:pic>
+              </a:graphicData>
+            </a:graphic>
+          </wp:inline>
+        </w:drawing>
+      </w:r>
+      <w:r>
+        <w:rPr>
+          <w:rtl/>
         </w:rPr>
         <w:br w:type="page"/>
       </w:r>
@@ -30132,7 +30532,7 @@
           <w:noProof/>
         </w:rPr>
         <w:drawing>
-          <wp:inline distT="0" distB="0" distL="0" distR="0" wp14:anchorId="2BC3D0E1" wp14:editId="12310BB4">
+          <wp:inline distT="0" distB="0" distL="0" distR="0" wp14:anchorId="424C22D6" wp14:editId="7DE1541D">
             <wp:extent cx="5266690" cy="2926080"/>
             <wp:effectExtent l="0" t="0" r="0" b="7620"/>
             <wp:docPr id="4" name="תמונה 4"/>
@@ -30149,7 +30549,7 @@
                     </pic:cNvPicPr>
                   </pic:nvPicPr>
                   <pic:blipFill>
-                    <a:blip r:embed="rId9" cstate="print">
+                    <a:blip r:embed="rId12" cstate="print">
                       <a:extLst>
                         <a:ext uri="{28A0092B-C50C-407E-A947-70E740481C1C}">
                           <a14:useLocalDpi xmlns:a14="http://schemas.microsoft.com/office/drawing/2010/main" val="0"/>
@@ -31399,7 +31799,7 @@
           <w:noProof/>
         </w:rPr>
         <w:drawing>
-          <wp:inline distT="0" distB="0" distL="0" distR="0" wp14:anchorId="11728825" wp14:editId="3518D6E6">
+          <wp:inline distT="0" distB="0" distL="0" distR="0" wp14:anchorId="4864DDB6" wp14:editId="609A6EA6">
             <wp:extent cx="5266690" cy="2948305"/>
             <wp:effectExtent l="0" t="0" r="0" b="4445"/>
             <wp:docPr id="3" name="תמונה 3"/>
@@ -31416,7 +31816,7 @@
                     </pic:cNvPicPr>
                   </pic:nvPicPr>
                   <pic:blipFill>
-                    <a:blip r:embed="rId10" cstate="print">
+                    <a:blip r:embed="rId13" cstate="print">
                       <a:extLst>
                         <a:ext uri="{28A0092B-C50C-407E-A947-70E740481C1C}">
                           <a14:useLocalDpi xmlns:a14="http://schemas.microsoft.com/office/drawing/2010/main" val="0"/>
@@ -31648,7 +32048,7 @@
           <w:noProof/>
         </w:rPr>
         <w:drawing>
-          <wp:inline distT="0" distB="0" distL="0" distR="0" wp14:anchorId="5853A43A" wp14:editId="2825A53C">
+          <wp:inline distT="0" distB="0" distL="0" distR="0" wp14:anchorId="1F93C6D9" wp14:editId="034045EE">
             <wp:extent cx="5266690" cy="2955290"/>
             <wp:effectExtent l="0" t="0" r="0" b="0"/>
             <wp:docPr id="5" name="תמונה 5"/>
@@ -31665,7 +32065,7 @@
                     </pic:cNvPicPr>
                   </pic:nvPicPr>
                   <pic:blipFill>
-                    <a:blip r:embed="rId11" cstate="print">
+                    <a:blip r:embed="rId14" cstate="print">
                       <a:extLst>
                         <a:ext uri="{28A0092B-C50C-407E-A947-70E740481C1C}">
                           <a14:useLocalDpi xmlns:a14="http://schemas.microsoft.com/office/drawing/2010/main" val="0"/>
@@ -32171,7 +32571,7 @@
           <w:noProof/>
         </w:rPr>
         <w:drawing>
-          <wp:inline distT="0" distB="0" distL="0" distR="0" wp14:anchorId="2A1E7D47" wp14:editId="1F96DD67">
+          <wp:inline distT="0" distB="0" distL="0" distR="0" wp14:anchorId="53C77FCB" wp14:editId="277E81C4">
             <wp:extent cx="7420032" cy="2907223"/>
             <wp:effectExtent l="0" t="0" r="0" b="7620"/>
             <wp:docPr id="7" name="תמונה 7"/>
@@ -32188,7 +32588,7 @@
                     </pic:cNvPicPr>
                   </pic:nvPicPr>
                   <pic:blipFill>
-                    <a:blip r:embed="rId12" cstate="print">
+                    <a:blip r:embed="rId15" cstate="print">
                       <a:extLst>
                         <a:ext uri="{28A0092B-C50C-407E-A947-70E740481C1C}">
                           <a14:useLocalDpi xmlns:a14="http://schemas.microsoft.com/office/drawing/2010/main" val="0"/>
@@ -32457,7 +32857,7 @@
           <w:noProof/>
         </w:rPr>
         <w:drawing>
-          <wp:inline distT="0" distB="0" distL="0" distR="0" wp14:anchorId="73DC5F7D" wp14:editId="6991282F">
+          <wp:inline distT="0" distB="0" distL="0" distR="0" wp14:anchorId="3B44FFB7" wp14:editId="6112DC35">
             <wp:extent cx="4751935" cy="1916014"/>
             <wp:effectExtent l="0" t="0" r="0" b="8255"/>
             <wp:docPr id="8" name="תמונה 8" descr="C:\Users\Eli-Laptop\AppData\Local\Microsoft\Windows\INetCache\Content.MSO\87953D45.tmp"/>
@@ -32474,7 +32874,7 @@
                     </pic:cNvPicPr>
                   </pic:nvPicPr>
                   <pic:blipFill>
-                    <a:blip r:embed="rId13">
+                    <a:blip r:embed="rId16">
                       <a:extLst>
                         <a:ext uri="{28A0092B-C50C-407E-A947-70E740481C1C}">
                           <a14:useLocalDpi xmlns:a14="http://schemas.microsoft.com/office/drawing/2010/main" val="0"/>
@@ -35862,7 +36262,7 @@
           <w:noProof/>
         </w:rPr>
         <w:drawing>
-          <wp:inline distT="0" distB="0" distL="0" distR="0" wp14:anchorId="27FEA4AA" wp14:editId="26F062B6">
+          <wp:inline distT="0" distB="0" distL="0" distR="0" wp14:anchorId="2B96B718" wp14:editId="4FFAE564">
             <wp:extent cx="5274310" cy="2126708"/>
             <wp:effectExtent l="0" t="0" r="2540" b="6985"/>
             <wp:docPr id="11" name="תמונה 11" descr="C:\Users\Eli-Laptop\AppData\Local\Microsoft\Windows\INetCache\Content.MSO\C905C0B2.tmp"/>
@@ -35879,7 +36279,7 @@
                     </pic:cNvPicPr>
                   </pic:nvPicPr>
                   <pic:blipFill>
-                    <a:blip r:embed="rId14">
+                    <a:blip r:embed="rId17">
                       <a:extLst>
                         <a:ext uri="{28A0092B-C50C-407E-A947-70E740481C1C}">
                           <a14:useLocalDpi xmlns:a14="http://schemas.microsoft.com/office/drawing/2010/main" val="0"/>
@@ -36678,7 +37078,7 @@
           <w:noProof/>
         </w:rPr>
         <w:drawing>
-          <wp:inline distT="0" distB="0" distL="0" distR="0" wp14:anchorId="29632E17" wp14:editId="0AD75A03">
+          <wp:inline distT="0" distB="0" distL="0" distR="0" wp14:anchorId="673F06B7" wp14:editId="77F18F11">
             <wp:extent cx="3416199" cy="2948744"/>
             <wp:effectExtent l="0" t="0" r="0" b="4445"/>
             <wp:docPr id="18" name="תמונה 18" descr="C:\Users\Eli-Laptop\AppData\Local\Microsoft\Windows\INetCache\Content.MSO\EB159390.tmp"/>
@@ -36695,7 +37095,7 @@
                     </pic:cNvPicPr>
                   </pic:nvPicPr>
                   <pic:blipFill>
-                    <a:blip r:embed="rId15" cstate="print">
+                    <a:blip r:embed="rId18" cstate="print">
                       <a:extLst>
                         <a:ext uri="{28A0092B-C50C-407E-A947-70E740481C1C}">
                           <a14:useLocalDpi xmlns:a14="http://schemas.microsoft.com/office/drawing/2010/main" val="0"/>
@@ -38231,7 +38631,7 @@
           <w:szCs w:val="24"/>
         </w:rPr>
         <w:drawing>
-          <wp:inline distT="0" distB="0" distL="0" distR="0" wp14:anchorId="684ED05D" wp14:editId="593532E0">
+          <wp:inline distT="0" distB="0" distL="0" distR="0" wp14:anchorId="090A714C" wp14:editId="70A9164C">
             <wp:extent cx="5274310" cy="2521585"/>
             <wp:effectExtent l="0" t="0" r="2540" b="0"/>
             <wp:docPr id="19" name="תמונה 19"/>
@@ -38246,7 +38646,7 @@
                     <pic:cNvPicPr/>
                   </pic:nvPicPr>
                   <pic:blipFill>
-                    <a:blip r:embed="rId16"/>
+                    <a:blip r:embed="rId19"/>
                     <a:stretch>
                       <a:fillRect/>
                     </a:stretch>
@@ -39127,7 +39527,7 @@
           <w:szCs w:val="24"/>
         </w:rPr>
         <w:drawing>
-          <wp:inline distT="0" distB="0" distL="0" distR="0" wp14:anchorId="6BB55F3B" wp14:editId="409D461C">
+          <wp:inline distT="0" distB="0" distL="0" distR="0" wp14:anchorId="21C94976" wp14:editId="4214046A">
             <wp:extent cx="4301388" cy="3369749"/>
             <wp:effectExtent l="0" t="0" r="4445" b="2540"/>
             <wp:docPr id="22" name="תמונה 22"/>
@@ -39142,7 +39542,7 @@
                     <pic:cNvPicPr/>
                   </pic:nvPicPr>
                   <pic:blipFill>
-                    <a:blip r:embed="rId17"/>
+                    <a:blip r:embed="rId20"/>
                     <a:stretch>
                       <a:fillRect/>
                     </a:stretch>
@@ -40029,7 +40429,7 @@
           <w:noProof/>
         </w:rPr>
         <w:drawing>
-          <wp:inline distT="0" distB="0" distL="0" distR="0" wp14:anchorId="1FFE960C" wp14:editId="37A2065B">
+          <wp:inline distT="0" distB="0" distL="0" distR="0" wp14:anchorId="14FA3A77" wp14:editId="5EA1A68B">
             <wp:extent cx="4528031" cy="2303322"/>
             <wp:effectExtent l="0" t="0" r="0" b="1905"/>
             <wp:docPr id="23" name="תמונה 23" descr="C:\Users\Eli-Laptop\AppData\Local\Microsoft\Windows\INetCache\Content.MSO\29DF901E.tmp"/>
@@ -40046,7 +40446,7 @@
                     </pic:cNvPicPr>
                   </pic:nvPicPr>
                   <pic:blipFill>
-                    <a:blip r:embed="rId18">
+                    <a:blip r:embed="rId21">
                       <a:extLst>
                         <a:ext uri="{28A0092B-C50C-407E-A947-70E740481C1C}">
                           <a14:useLocalDpi xmlns:a14="http://schemas.microsoft.com/office/drawing/2010/main" val="0"/>
@@ -41075,7 +41475,7 @@
           <w:noProof/>
         </w:rPr>
         <w:drawing>
-          <wp:inline distT="0" distB="0" distL="0" distR="0" wp14:anchorId="4542B110" wp14:editId="66BFAACC">
+          <wp:inline distT="0" distB="0" distL="0" distR="0" wp14:anchorId="7A7F0EFD" wp14:editId="776F00B5">
             <wp:extent cx="3459785" cy="5084635"/>
             <wp:effectExtent l="0" t="0" r="7620" b="1905"/>
             <wp:docPr id="6" name="תמונה 6" descr="C:\Users\Eli-Laptop\AppData\Local\Microsoft\Windows\INetCache\Content.MSO\674297F3.tmp"/>
@@ -41092,7 +41492,7 @@
                     </pic:cNvPicPr>
                   </pic:nvPicPr>
                   <pic:blipFill>
-                    <a:blip r:embed="rId19" cstate="print">
+                    <a:blip r:embed="rId22" cstate="print">
                       <a:extLst>
                         <a:ext uri="{28A0092B-C50C-407E-A947-70E740481C1C}">
                           <a14:useLocalDpi xmlns:a14="http://schemas.microsoft.com/office/drawing/2010/main" val="0"/>
@@ -42453,7 +42853,7 @@
           <w:noProof/>
         </w:rPr>
         <w:drawing>
-          <wp:inline distT="0" distB="0" distL="0" distR="0" wp14:anchorId="3CAA9D7A" wp14:editId="2D2F5FCC">
+          <wp:inline distT="0" distB="0" distL="0" distR="0" wp14:anchorId="787B293F" wp14:editId="27EA3BB7">
             <wp:extent cx="3292557" cy="1882140"/>
             <wp:effectExtent l="0" t="0" r="3175" b="3810"/>
             <wp:docPr id="33" name="תמונה 33" descr="C:\Users\Eli-Laptop\AppData\Local\Microsoft\Windows\INetCache\Content.MSO\AA7F3540.tmp"/>
@@ -42470,7 +42870,7 @@
                     </pic:cNvPicPr>
                   </pic:nvPicPr>
                   <pic:blipFill>
-                    <a:blip r:embed="rId20" cstate="print">
+                    <a:blip r:embed="rId23" cstate="print">
                       <a:extLst>
                         <a:ext uri="{28A0092B-C50C-407E-A947-70E740481C1C}">
                           <a14:useLocalDpi xmlns:a14="http://schemas.microsoft.com/office/drawing/2010/main" val="0"/>
@@ -43462,7 +43862,7 @@
           <w:noProof/>
         </w:rPr>
         <w:drawing>
-          <wp:inline distT="0" distB="0" distL="0" distR="0" wp14:anchorId="39CF80E3" wp14:editId="1BD73219">
+          <wp:inline distT="0" distB="0" distL="0" distR="0" wp14:anchorId="6001AFA0" wp14:editId="3BBB664A">
             <wp:extent cx="2609741" cy="1580836"/>
             <wp:effectExtent l="0" t="0" r="635" b="635"/>
             <wp:docPr id="29" name="תמונה 29" descr="C:\Users\Eli-Laptop\AppData\Local\Microsoft\Windows\INetCache\Content.MSO\9A543D36.tmp"/>
@@ -43479,7 +43879,7 @@
                     </pic:cNvPicPr>
                   </pic:nvPicPr>
                   <pic:blipFill>
-                    <a:blip r:embed="rId21" cstate="print">
+                    <a:blip r:embed="rId24" cstate="print">
                       <a:extLst>
                         <a:ext uri="{28A0092B-C50C-407E-A947-70E740481C1C}">
                           <a14:useLocalDpi xmlns:a14="http://schemas.microsoft.com/office/drawing/2010/main" val="0"/>
@@ -44495,7 +44895,7 @@
           <w:noProof/>
         </w:rPr>
         <w:drawing>
-          <wp:inline distT="0" distB="0" distL="0" distR="0" wp14:anchorId="27FB9D50" wp14:editId="69AF165D">
+          <wp:inline distT="0" distB="0" distL="0" distR="0" wp14:anchorId="1F500492" wp14:editId="5BCC06CA">
             <wp:extent cx="3803014" cy="1973048"/>
             <wp:effectExtent l="0" t="0" r="7620" b="8255"/>
             <wp:docPr id="32" name="תמונה 32" descr="C:\Users\Eli-Laptop\AppData\Local\Microsoft\Windows\INetCache\Content.MSO\81332E2.tmp"/>
@@ -44512,7 +44912,7 @@
                     </pic:cNvPicPr>
                   </pic:nvPicPr>
                   <pic:blipFill>
-                    <a:blip r:embed="rId22" cstate="print">
+                    <a:blip r:embed="rId25" cstate="print">
                       <a:extLst>
                         <a:ext uri="{28A0092B-C50C-407E-A947-70E740481C1C}">
                           <a14:useLocalDpi xmlns:a14="http://schemas.microsoft.com/office/drawing/2010/main" val="0"/>
@@ -45403,7 +45803,7 @@
           <w:noProof/>
         </w:rPr>
         <w:drawing>
-          <wp:inline distT="0" distB="0" distL="0" distR="0" wp14:anchorId="5FED6811" wp14:editId="6790D7AE">
+          <wp:inline distT="0" distB="0" distL="0" distR="0" wp14:anchorId="3D2D649A" wp14:editId="11792D08">
             <wp:extent cx="3584393" cy="5220908"/>
             <wp:effectExtent l="0" t="0" r="0" b="0"/>
             <wp:docPr id="9" name="תמונה 9" descr="C:\Users\Eli-Laptop\AppData\Local\Microsoft\Windows\INetCache\Content.MSO\D8A414DD.tmp"/>
@@ -45420,7 +45820,7 @@
                     </pic:cNvPicPr>
                   </pic:nvPicPr>
                   <pic:blipFill>
-                    <a:blip r:embed="rId23" cstate="print">
+                    <a:blip r:embed="rId26" cstate="print">
                       <a:extLst>
                         <a:ext uri="{28A0092B-C50C-407E-A947-70E740481C1C}">
                           <a14:useLocalDpi xmlns:a14="http://schemas.microsoft.com/office/drawing/2010/main" val="0"/>
@@ -46780,7 +47180,7 @@
           <w:noProof/>
         </w:rPr>
         <w:drawing>
-          <wp:inline distT="0" distB="0" distL="0" distR="0" wp14:anchorId="2352D2DB" wp14:editId="44F689BA">
+          <wp:inline distT="0" distB="0" distL="0" distR="0" wp14:anchorId="70C15183" wp14:editId="436104FA">
             <wp:extent cx="4249649" cy="1849751"/>
             <wp:effectExtent l="0" t="0" r="0" b="0"/>
             <wp:docPr id="37" name="תמונה 37" descr="C:\Users\Eli-Laptop\AppData\Local\Microsoft\Windows\INetCache\Content.MSO\AB368D4E.tmp"/>
@@ -46797,7 +47197,7 @@
                     </pic:cNvPicPr>
                   </pic:nvPicPr>
                   <pic:blipFill>
-                    <a:blip r:embed="rId24">
+                    <a:blip r:embed="rId27">
                       <a:extLst>
                         <a:ext uri="{28A0092B-C50C-407E-A947-70E740481C1C}">
                           <a14:useLocalDpi xmlns:a14="http://schemas.microsoft.com/office/drawing/2010/main" val="0"/>
@@ -47649,7 +48049,7 @@
           <w:noProof/>
         </w:rPr>
         <w:drawing>
-          <wp:inline distT="0" distB="0" distL="0" distR="0" wp14:anchorId="78114E2A" wp14:editId="0CA42E20">
+          <wp:inline distT="0" distB="0" distL="0" distR="0" wp14:anchorId="7C08C45B" wp14:editId="7761D995">
             <wp:extent cx="3667799" cy="1924335"/>
             <wp:effectExtent l="0" t="0" r="8890" b="0"/>
             <wp:docPr id="38" name="תמונה 38" descr="C:\Users\Eli-Laptop\AppData\Local\Microsoft\Windows\INetCache\Content.MSO\8CF4B68C.tmp"/>
@@ -47666,7 +48066,7 @@
                     </pic:cNvPicPr>
                   </pic:nvPicPr>
                   <pic:blipFill>
-                    <a:blip r:embed="rId25" cstate="print">
+                    <a:blip r:embed="rId28" cstate="print">
                       <a:extLst>
                         <a:ext uri="{28A0092B-C50C-407E-A947-70E740481C1C}">
                           <a14:useLocalDpi xmlns:a14="http://schemas.microsoft.com/office/drawing/2010/main" val="0"/>
@@ -48628,7 +49028,7 @@
           <w:noProof/>
         </w:rPr>
         <w:drawing>
-          <wp:inline distT="0" distB="0" distL="0" distR="0" wp14:anchorId="7BB86A06" wp14:editId="33B9CCAE">
+          <wp:inline distT="0" distB="0" distL="0" distR="0" wp14:anchorId="7FE51326" wp14:editId="121C99E9">
             <wp:extent cx="3174649" cy="1689001"/>
             <wp:effectExtent l="0" t="0" r="6985" b="6985"/>
             <wp:docPr id="39" name="תמונה 39" descr="C:\Users\Eli-Laptop\AppData\Local\Microsoft\Windows\INetCache\Content.MSO\81E0387A.tmp"/>
@@ -48645,7 +49045,7 @@
                     </pic:cNvPicPr>
                   </pic:nvPicPr>
                   <pic:blipFill>
-                    <a:blip r:embed="rId26" cstate="print">
+                    <a:blip r:embed="rId29" cstate="print">
                       <a:extLst>
                         <a:ext uri="{28A0092B-C50C-407E-A947-70E740481C1C}">
                           <a14:useLocalDpi xmlns:a14="http://schemas.microsoft.com/office/drawing/2010/main" val="0"/>
@@ -49544,7 +49944,7 @@
           <w:noProof/>
         </w:rPr>
         <w:drawing>
-          <wp:inline distT="0" distB="0" distL="0" distR="0" wp14:anchorId="2D513211" wp14:editId="53883660">
+          <wp:inline distT="0" distB="0" distL="0" distR="0" wp14:anchorId="6E4931EB" wp14:editId="090D0002">
             <wp:extent cx="3004574" cy="4286708"/>
             <wp:effectExtent l="0" t="0" r="5715" b="0"/>
             <wp:docPr id="43" name="תמונה 43" descr="C:\Users\Eli-Laptop\AppData\Local\Microsoft\Windows\INetCache\Content.MSO\A53AE066.tmp"/>
@@ -49561,7 +49961,7 @@
                     </pic:cNvPicPr>
                   </pic:nvPicPr>
                   <pic:blipFill>
-                    <a:blip r:embed="rId27" cstate="print">
+                    <a:blip r:embed="rId30" cstate="print">
                       <a:extLst>
                         <a:ext uri="{28A0092B-C50C-407E-A947-70E740481C1C}">
                           <a14:useLocalDpi xmlns:a14="http://schemas.microsoft.com/office/drawing/2010/main" val="0"/>
@@ -51217,7 +51617,7 @@
           <w:noProof/>
         </w:rPr>
         <w:drawing>
-          <wp:inline distT="0" distB="0" distL="0" distR="0" wp14:anchorId="76C036B1" wp14:editId="3FE12A39">
+          <wp:inline distT="0" distB="0" distL="0" distR="0" wp14:anchorId="52C5F51D" wp14:editId="0F592FB5">
             <wp:extent cx="4542429" cy="1634205"/>
             <wp:effectExtent l="0" t="0" r="0" b="4445"/>
             <wp:docPr id="46" name="תמונה 46" descr="C:\Users\Eli-Laptop\AppData\Local\Microsoft\Windows\INetCache\Content.MSO\7CEC3164.tmp"/>
@@ -51234,7 +51634,7 @@
                     </pic:cNvPicPr>
                   </pic:nvPicPr>
                   <pic:blipFill>
-                    <a:blip r:embed="rId28" cstate="print">
+                    <a:blip r:embed="rId31" cstate="print">
                       <a:extLst>
                         <a:ext uri="{28A0092B-C50C-407E-A947-70E740481C1C}">
                           <a14:useLocalDpi xmlns:a14="http://schemas.microsoft.com/office/drawing/2010/main" val="0"/>
@@ -51282,7 +51682,7 @@
           <w:noProof/>
         </w:rPr>
         <w:drawing>
-          <wp:inline distT="0" distB="0" distL="0" distR="0" wp14:anchorId="5C7C6D48" wp14:editId="29FB2F9E">
+          <wp:inline distT="0" distB="0" distL="0" distR="0" wp14:anchorId="6B87E1E2" wp14:editId="56F17E9B">
             <wp:extent cx="3803955" cy="2035249"/>
             <wp:effectExtent l="0" t="0" r="6350" b="3175"/>
             <wp:docPr id="47" name="תמונה 47"/>
@@ -51297,7 +51697,7 @@
                     <pic:cNvPicPr/>
                   </pic:nvPicPr>
                   <pic:blipFill>
-                    <a:blip r:embed="rId29"/>
+                    <a:blip r:embed="rId32"/>
                     <a:stretch>
                       <a:fillRect/>
                     </a:stretch>
@@ -52662,7 +53062,7 @@
           <w:noProof/>
         </w:rPr>
         <w:drawing>
-          <wp:inline distT="0" distB="0" distL="0" distR="0" wp14:anchorId="652C2234" wp14:editId="77369A3A">
+          <wp:inline distT="0" distB="0" distL="0" distR="0" wp14:anchorId="0992E28B" wp14:editId="6309A6FD">
             <wp:extent cx="6884744" cy="3039534"/>
             <wp:effectExtent l="0" t="0" r="0" b="8890"/>
             <wp:docPr id="12" name="תמונה 12"/>
@@ -52679,7 +53079,7 @@
                     </pic:cNvPicPr>
                   </pic:nvPicPr>
                   <pic:blipFill>
-                    <a:blip r:embed="rId30" cstate="print">
+                    <a:blip r:embed="rId33" cstate="print">
                       <a:extLst>
                         <a:ext uri="{28A0092B-C50C-407E-A947-70E740481C1C}">
                           <a14:useLocalDpi xmlns:a14="http://schemas.microsoft.com/office/drawing/2010/main" val="0"/>
@@ -53221,7 +53621,7 @@
     <w:p>
       <w:pPr>
         <w:rPr>
-          <w:rFonts w:ascii="Tahoma" w:hAnsi="Tahoma" w:cs="Tahoma" w:hint="cs"/>
+          <w:rFonts w:ascii="Tahoma" w:hAnsi="Tahoma" w:cs="Tahoma"/>
           <w:rtl/>
         </w:rPr>
       </w:pPr>
@@ -53553,7 +53953,7 @@
           <w:noProof/>
         </w:rPr>
         <w:drawing>
-          <wp:inline distT="0" distB="0" distL="0" distR="0" wp14:anchorId="70A5D501" wp14:editId="3E99A561">
+          <wp:inline distT="0" distB="0" distL="0" distR="0" wp14:anchorId="04583678" wp14:editId="472E450D">
             <wp:extent cx="6900687" cy="2830389"/>
             <wp:effectExtent l="0" t="0" r="0" b="8255"/>
             <wp:docPr id="13" name="תמונה 13"/>
@@ -53570,7 +53970,7 @@
                     </pic:cNvPicPr>
                   </pic:nvPicPr>
                   <pic:blipFill>
-                    <a:blip r:embed="rId31" cstate="print">
+                    <a:blip r:embed="rId34" cstate="print">
                       <a:extLst>
                         <a:ext uri="{28A0092B-C50C-407E-A947-70E740481C1C}">
                           <a14:useLocalDpi xmlns:a14="http://schemas.microsoft.com/office/drawing/2010/main" val="0"/>
@@ -53848,7 +54248,7 @@
           <w:noProof/>
         </w:rPr>
         <w:drawing>
-          <wp:inline distT="0" distB="0" distL="0" distR="0" wp14:anchorId="7DA91321" wp14:editId="36D20223">
+          <wp:inline distT="0" distB="0" distL="0" distR="0" wp14:anchorId="551BEB0C" wp14:editId="2B1517B5">
             <wp:extent cx="6946409" cy="2918765"/>
             <wp:effectExtent l="0" t="0" r="6985" b="0"/>
             <wp:docPr id="14" name="תמונה 14"/>
@@ -53865,7 +54265,7 @@
                     </pic:cNvPicPr>
                   </pic:nvPicPr>
                   <pic:blipFill>
-                    <a:blip r:embed="rId32" cstate="print">
+                    <a:blip r:embed="rId35" cstate="print">
                       <a:extLst>
                         <a:ext uri="{28A0092B-C50C-407E-A947-70E740481C1C}">
                           <a14:useLocalDpi xmlns:a14="http://schemas.microsoft.com/office/drawing/2010/main" val="0"/>
@@ -53999,7 +54399,7 @@
           <w:lang w:val="he-IL"/>
         </w:rPr>
         <w:drawing>
-          <wp:inline distT="0" distB="0" distL="0" distR="0" wp14:anchorId="05BFF38C" wp14:editId="19FDD351">
+          <wp:inline distT="0" distB="0" distL="0" distR="0" wp14:anchorId="633B4741" wp14:editId="742973E8">
             <wp:extent cx="7008384" cy="2940710"/>
             <wp:effectExtent l="0" t="0" r="2540" b="0"/>
             <wp:docPr id="15" name="תמונה 15"/>
@@ -54016,7 +54416,7 @@
                     </pic:cNvPicPr>
                   </pic:nvPicPr>
                   <pic:blipFill>
-                    <a:blip r:embed="rId33" cstate="print">
+                    <a:blip r:embed="rId36" cstate="print">
                       <a:extLst>
                         <a:ext uri="{28A0092B-C50C-407E-A947-70E740481C1C}">
                           <a14:useLocalDpi xmlns:a14="http://schemas.microsoft.com/office/drawing/2010/main" val="0"/>
@@ -54434,7 +54834,7 @@
           <w:noProof/>
         </w:rPr>
         <w:drawing>
-          <wp:inline distT="0" distB="0" distL="0" distR="0" wp14:anchorId="2C232187" wp14:editId="404F7023">
+          <wp:inline distT="0" distB="0" distL="0" distR="0" wp14:anchorId="75508FAD" wp14:editId="2EA4DE8E">
             <wp:extent cx="6856941" cy="3073801"/>
             <wp:effectExtent l="0" t="0" r="1270" b="0"/>
             <wp:docPr id="16" name="תמונה 16"/>
@@ -54451,7 +54851,7 @@
                     </pic:cNvPicPr>
                   </pic:nvPicPr>
                   <pic:blipFill>
-                    <a:blip r:embed="rId34" cstate="print">
+                    <a:blip r:embed="rId37" cstate="print">
                       <a:extLst>
                         <a:ext uri="{28A0092B-C50C-407E-A947-70E740481C1C}">
                           <a14:useLocalDpi xmlns:a14="http://schemas.microsoft.com/office/drawing/2010/main" val="0"/>
@@ -54591,7 +54991,7 @@
           <w:lang w:val="he-IL"/>
         </w:rPr>
         <w:drawing>
-          <wp:inline distT="0" distB="0" distL="0" distR="0" wp14:anchorId="57FA41DA" wp14:editId="05AB6E5B">
+          <wp:inline distT="0" distB="0" distL="0" distR="0" wp14:anchorId="05FAA70F" wp14:editId="7BE7AA23">
             <wp:extent cx="6962794" cy="1647825"/>
             <wp:effectExtent l="0" t="0" r="9525" b="0"/>
             <wp:docPr id="17" name="תמונה 17"/>
@@ -54608,7 +55008,7 @@
                     </pic:cNvPicPr>
                   </pic:nvPicPr>
                   <pic:blipFill>
-                    <a:blip r:embed="rId35">
+                    <a:blip r:embed="rId38">
                       <a:extLst>
                         <a:ext uri="{28A0092B-C50C-407E-A947-70E740481C1C}">
                           <a14:useLocalDpi xmlns:a14="http://schemas.microsoft.com/office/drawing/2010/main" val="0"/>
@@ -54789,7 +55189,7 @@
           <w:rtl/>
         </w:rPr>
         <w:drawing>
-          <wp:inline distT="0" distB="0" distL="0" distR="0" wp14:anchorId="1BEE73B5" wp14:editId="588205A0">
+          <wp:inline distT="0" distB="0" distL="0" distR="0" wp14:anchorId="0176E9B2" wp14:editId="49EFF135">
             <wp:extent cx="5143499" cy="2211007"/>
             <wp:effectExtent l="0" t="0" r="635" b="0"/>
             <wp:docPr id="1823763436" name="Picture 1"/>
@@ -54804,7 +55204,7 @@
                     <pic:cNvPicPr/>
                   </pic:nvPicPr>
                   <pic:blipFill>
-                    <a:blip r:embed="rId36"/>
+                    <a:blip r:embed="rId39"/>
                     <a:stretch>
                       <a:fillRect/>
                     </a:stretch>
@@ -55266,7 +55666,7 @@
           <w:rtl/>
         </w:rPr>
         <w:drawing>
-          <wp:inline distT="0" distB="0" distL="0" distR="0" wp14:anchorId="34AB9C21" wp14:editId="36916F70">
+          <wp:inline distT="0" distB="0" distL="0" distR="0" wp14:anchorId="15056A28" wp14:editId="0BC62EB1">
             <wp:extent cx="3286584" cy="4639322"/>
             <wp:effectExtent l="0" t="0" r="9525" b="0"/>
             <wp:docPr id="1926402966" name="Picture 1"/>
@@ -55281,7 +55681,7 @@
                     <pic:cNvPicPr/>
                   </pic:nvPicPr>
                   <pic:blipFill>
-                    <a:blip r:embed="rId37"/>
+                    <a:blip r:embed="rId40"/>
                     <a:stretch>
                       <a:fillRect/>
                     </a:stretch>
@@ -55382,7 +55782,7 @@
           <w:rtl/>
         </w:rPr>
         <w:drawing>
-          <wp:inline distT="0" distB="0" distL="0" distR="0" wp14:anchorId="0FF14A00" wp14:editId="317F7D79">
+          <wp:inline distT="0" distB="0" distL="0" distR="0" wp14:anchorId="4CF9EB94" wp14:editId="2ACF7E35">
             <wp:extent cx="5274310" cy="4016375"/>
             <wp:effectExtent l="0" t="0" r="2540" b="3175"/>
             <wp:docPr id="1862840843" name="Picture 1"/>
@@ -55397,7 +55797,7 @@
                     <pic:cNvPicPr/>
                   </pic:nvPicPr>
                   <pic:blipFill>
-                    <a:blip r:embed="rId38"/>
+                    <a:blip r:embed="rId41"/>
                     <a:stretch>
                       <a:fillRect/>
                     </a:stretch>
@@ -56109,7 +56509,7 @@
           <w:rtl/>
         </w:rPr>
         <w:drawing>
-          <wp:inline distT="0" distB="0" distL="0" distR="0" wp14:anchorId="3BFA57EF" wp14:editId="207A9070">
+          <wp:inline distT="0" distB="0" distL="0" distR="0" wp14:anchorId="7529913D" wp14:editId="56B5D722">
             <wp:extent cx="5274310" cy="4612640"/>
             <wp:effectExtent l="0" t="0" r="2540" b="0"/>
             <wp:docPr id="10" name="תמונה 10"/>
@@ -56124,7 +56524,7 @@
                     <pic:cNvPicPr/>
                   </pic:nvPicPr>
                   <pic:blipFill>
-                    <a:blip r:embed="rId39"/>
+                    <a:blip r:embed="rId42"/>
                     <a:stretch>
                       <a:fillRect/>
                     </a:stretch>
@@ -56153,8 +56553,8 @@
           <w:rtl/>
         </w:rPr>
       </w:pPr>
-      <w:bookmarkStart w:id="32" w:name="_Hlk192979234"/>
-      <w:bookmarkStart w:id="33" w:name="_Toc193395902"/>
+      <w:bookmarkStart w:id="32" w:name="_Toc193395902"/>
+      <w:bookmarkStart w:id="33" w:name="_Hlk192979234"/>
       <w:r>
         <w:rPr>
           <w:rFonts w:hint="cs"/>
@@ -56163,7 +56563,7 @@
         <w:lastRenderedPageBreak/>
         <w:t>סיכום ומסקנות</w:t>
       </w:r>
-      <w:bookmarkEnd w:id="33"/>
+      <w:bookmarkEnd w:id="32"/>
     </w:p>
     <w:p>
       <w:pPr>
@@ -56613,7 +57013,7 @@
         <w:t>), שטח ועוד, במטרה לתכנן רכיב אופטימלי.</w:t>
       </w:r>
     </w:p>
-    <w:bookmarkEnd w:id="32"/>
+    <w:bookmarkEnd w:id="33"/>
     <w:p>
       <w:pPr>
         <w:bidi w:val="0"/>
@@ -56689,7 +57089,7 @@
           <w:rFonts w:ascii="Tahoma" w:hAnsi="Tahoma" w:cs="Tahoma"/>
         </w:rPr>
       </w:pPr>
-      <w:hyperlink r:id="rId40" w:history="1">
+      <w:hyperlink r:id="rId43" w:history="1">
         <w:r>
           <w:rPr>
             <w:rStyle w:val="Hyperlink"/>
@@ -56737,7 +57137,7 @@
           <w:rtl/>
         </w:rPr>
       </w:pPr>
-      <w:hyperlink r:id="rId41" w:history="1">
+      <w:hyperlink r:id="rId44" w:history="1">
         <w:r>
           <w:rPr>
             <w:rStyle w:val="Hyperlink"/>
@@ -56748,8 +57148,8 @@
       </w:hyperlink>
     </w:p>
     <w:sectPr>
-      <w:headerReference w:type="default" r:id="rId42"/>
-      <w:footerReference w:type="default" r:id="rId43"/>
+      <w:headerReference w:type="default" r:id="rId45"/>
+      <w:footerReference w:type="default" r:id="rId46"/>
       <w:pgSz w:w="11906" w:h="16838"/>
       <w:pgMar w:top="1440" w:right="1800" w:bottom="1440" w:left="1800" w:header="708" w:footer="708" w:gutter="0"/>
       <w:cols w:space="708"/>
@@ -56873,7 +57273,7 @@
         <w:noProof/>
       </w:rPr>
       <w:drawing>
-        <wp:inline distT="0" distB="0" distL="0" distR="0">
+        <wp:inline distT="0" distB="0" distL="0" distR="0" wp14:anchorId="63BC7AF1" wp14:editId="50C55BE5">
           <wp:extent cx="1026544" cy="405428"/>
           <wp:effectExtent l="0" t="0" r="2540" b="0"/>
           <wp:docPr id="1" name="תמונה 1"/>
@@ -61296,6 +61696,7 @@
   <w:style w:type="paragraph" w:default="1" w:styleId="a">
     <w:name w:val="Normal"/>
     <w:qFormat/>
+    <w:rsid w:val="001B58A3"/>
     <w:pPr>
       <w:bidi/>
     </w:pPr>
@@ -62278,7 +62679,7 @@
 </file>
 
 <file path=customXml/itemProps1.xml><?xml version="1.0" encoding="utf-8"?>
-<ds:datastoreItem xmlns:ds="http://schemas.openxmlformats.org/officeDocument/2006/customXml" ds:itemID="{E3D76E8C-CAE1-430C-A247-0B591B0D2AB3}">
+<ds:datastoreItem xmlns:ds="http://schemas.openxmlformats.org/officeDocument/2006/customXml" ds:itemID="{47B7D4F8-4945-41E4-B516-EF1851592325}">
   <ds:schemaRefs>
     <ds:schemaRef ds:uri="http://schemas.openxmlformats.org/officeDocument/2006/bibliography"/>
   </ds:schemaRefs>

</xml_diff>